<commit_message>
nueva version ingles FoPIT-EoT-Px_v8.docx
</commit_message>
<xml_diff>
--- a/FoPIT-EoT-Px_v7.docx
+++ b/FoPIT-EoT-Px_v7.docx
@@ -4,40 +4,256 @@
   <w:body>
     <w:p>
       <w:pPr>
+        <w:jc w:val="center"/>
+      </w:pPr>
+      <w:r>
+        <w:rPr>
+          <w:b/>
+          <w:sz w:val="32"/>
+          <w:szCs w:val="32"/>
+        </w:rPr>
+        <w:t xml:space="preserve">A Formulation of Purely</w:t>
+      </w:r>
+    </w:p>
+    <w:p>
+      <w:pPr>
+        <w:jc w:val="center"/>
+      </w:pPr>
+      <w:r>
+        <w:rPr>
+          <w:b/>
+          <w:sz w:val="32"/>
+          <w:szCs w:val="32"/>
+        </w:rPr>
+        <w:t xml:space="preserve">Imaginary Time</w:t>
+      </w:r>
+    </w:p>
+    <w:p>
+      <w:pPr>
+        <w:jc w:val="center"/>
+      </w:pPr>
+      <w:r>
+        <w:rPr>
+          <w:sz w:val="20"/>
+          <w:szCs w:val="20"/>
+        </w:rPr>
+        <w:t xml:space="preserve">and</w:t>
+      </w:r>
+    </w:p>
+    <w:p>
+      <w:pPr>
+        <w:jc w:val="center"/>
+      </w:pPr>
+      <w:r>
+        <w:rPr>
+          <w:b/>
+          <w:sz w:val="24"/>
+          <w:szCs w:val="24"/>
+        </w:rPr>
+        <w:t xml:space="preserve">The End of Real Time and Its Paradoxes</w:t>
+      </w:r>
+    </w:p>
+    <w:p>
+      <w:pPr>
+        <w:jc w:val="center"/>
+      </w:pPr>
+      <w:r>
+        <w:rPr>
+          <w:sz w:val="20"/>
+          <w:szCs w:val="20"/>
+        </w:rPr>
+        <w:t xml:space="preserve"/>
+      </w:r>
+    </w:p>
+    <w:p>
+      <w:pPr>
+        <w:jc w:val="center"/>
+      </w:pPr>
+      <w:r>
+        <w:rPr>
+          <w:sz w:val="20"/>
+          <w:szCs w:val="20"/>
+        </w:rPr>
+        <w:t xml:space="preserve">______________________________________________</w:t>
+      </w:r>
+    </w:p>
+    <w:p>
+      <w:pPr>
+        <w:jc w:val="center"/>
+      </w:pPr>
+      <w:r>
+        <w:rPr>
+          <w:sz w:val="20"/>
+          <w:szCs w:val="20"/>
+        </w:rPr>
+        <w:t xml:space="preserve">Santiago de Chile January 31, 2026</w:t>
+      </w:r>
+    </w:p>
+    <w:p>
+      <w:pPr>
+        <w:jc w:val="center"/>
+      </w:pPr>
+      <w:r>
+        <w:rPr>
+          <w:sz w:val="20"/>
+          <w:szCs w:val="20"/>
+        </w:rPr>
+        <w:t xml:space="preserve">______________________________________________</w:t>
+      </w:r>
+    </w:p>
+    <w:p>
+      <w:pPr>
+        <w:jc w:val="center"/>
+      </w:pPr>
+      <w:r>
+        <w:rPr>
+          <w:sz w:val="20"/>
+          <w:szCs w:val="20"/>
+        </w:rPr>
+        <w:t xml:space="preserve"/>
+      </w:r>
+    </w:p>
+    <w:p>
+      <w:pPr>
+        <w:jc w:val="center"/>
+      </w:pPr>
+      <w:r>
+        <w:rPr>
+          <w:b/>
+          <w:sz w:val="22"/>
+          <w:szCs w:val="22"/>
+        </w:rPr>
+        <w:t xml:space="preserve">Guillermo R. Mazuela</w:t>
+      </w:r>
+    </w:p>
+    <w:p>
+      <w:pPr>
+        <w:jc w:val="center"/>
+      </w:pPr>
+      <w:r>
+        <w:rPr>
+          <w:sz w:val="20"/>
+          <w:szCs w:val="20"/>
+        </w:rPr>
+        <w:t xml:space="preserve">Universidad de Santiago de Chile</w:t>
+      </w:r>
+    </w:p>
+    <w:p>
+      <w:pPr>
+        <w:jc w:val="center"/>
+      </w:pPr>
+      <w:r>
+        <w:rPr>
+          <w:sz w:val="20"/>
+          <w:szCs w:val="20"/>
+        </w:rPr>
+        <w:t xml:space="preserve"/>
+      </w:r>
+    </w:p>
+    <w:p>
+      <w:pPr>
         <w:pStyle w:val="Heading1"/>
       </w:pPr>
       <w:r>
-        <w:t xml:space="preserve">A Formulation of Purely Imaginary Time and the End of Real Time and Its Paradoxes</w:t>
-      </w:r>
-    </w:p>
+        <w:t xml:space="preserve">Abstract</w:t>
+      </w:r>
+    </w:p>
+    <w:p/>
+    <w:p>
+      <w:r>
+        <w:t xml:space="preserve">Este trabajo presenta una formulación del tiempo imaginario como marco conceptual para resolver de manera consistente los problemas asociados al tiempo real, en particular los viajes en el tiempo y sus paradojas clásicas. El argumento central sostiene que el tiempo real —entendido como una entidad física objetiva— no existe como tal, y que las paradojas temporales emergen exclusivamente de esa interpretación errónea. En su lugar, se propone que el tiempo es una construcción imaginaria, dependiente de la mente, la memoria y la comparación de estados.</w:t>
+      </w:r>
+    </w:p>
+    <w:p>
+      <w:r>
+        <w:t xml:space="preserve">Como supuesto mínimo, y sin demostrarlo en este trabajo, se asume que el espacio físico no constituye un vacío absoluto, sino que posee algún tipo de estructura o medio subyacente que permite la interacción entre sistemas físicos [11]. Esta suposición se introduce únicamente como condición conceptual de posibilidad y no es desarrollada más allá de este punto.</w:t>
+      </w:r>
+    </w:p>
+    <w:p>
+      <w:r>
+        <w:t xml:space="preserve">En este contexto, la inercia se interpreta como una manifestación observable de dicha estructura subyacente, en línea con las consideraciones introducidas por Einstein en su conferencia de 1920 sobre la naturaleza no vacía del espacio [11]. Esta manifestación se presenta como una resistencia al inicio del movimiento de la materia desde el reposo, así como una resistencia a su detención cuando ya se encuentra en movimiento. Dicha resistencia —percibida como presión— es indistinguible, desde el punto de vista del sistema físico, de la presión gravitatoria experimentada en entornos de alta densidad, como la superficie de una estrella de neutrones o en las cercanías de un agujero negro. En el límite de velocidad constante, esta presión adopta una forma estable y coherente, análoga a un solitón gravitacional, lo cual ofrece una nueva vía interpretativa sobre los mecanismos físicos que podrían subyacer al fenómeno de la inercia.</w:t>
+      </w:r>
+    </w:p>
+    <w:p>
+      <w:r>
+        <w:t xml:space="preserve">A partir de una serie de experimentos conceptuales comparativos, se muestra que la experiencia del tiempo depende siempre de referencias almacenadas (internas o externas), registros y observadores, y que en ausencia de estos no puede calcularse un tiempo. En consecuencia, los viajes en el tiempo y sus paradojas se disuelven al reconocer el carácter imaginario del tiempo, mientras que las paradojas imaginarias permanecen como construcciones mentales sin estatus físico.</w:t>
+      </w:r>
+    </w:p>
+    <w:p/>
+    <w:p/>
     <w:p/>
     <w:p>
       <w:pPr>
         <w:pStyle w:val="Heading1"/>
       </w:pPr>
       <w:r>
-        <w:t xml:space="preserve">Abstract</w:t>
-      </w:r>
-    </w:p>
-    <w:p/>
-    <w:p>
-      <w:r>
-        <w:t xml:space="preserve">Este trabajo presenta una formulación del tiempo imaginario como marco conceptual para resolver de manera consistente los problemas asociados al tiempo real, en particular los viajes en el tiempo y sus paradojas clásicas. El argumento central sostiene que el tiempo real —entendido como una entidad física objetiva— no existe como tal, y que las paradojas temporales emergen exclusivamente de esa interpretación errónea. En su lugar, se propone que el tiempo es una construcción imaginaria, dependiente de la mente, la memoria y la comparación de estados.</w:t>
-      </w:r>
-    </w:p>
-    <w:p>
-      <w:r>
-        <w:t xml:space="preserve">Como supuesto mínimo, y sin demostrarlo en este trabajo, se asume que el espacio físico no constituye un vacío absoluto, sino que posee algún tipo de estructura o medio subyacente que permite la interacción entre sistemas físicos [11]. Esta suposición se introduce únicamente como condición conceptual de posibilidad y no es desarrollada más allá de este punto.</w:t>
-      </w:r>
-    </w:p>
-    <w:p>
-      <w:r>
-        <w:t xml:space="preserve">En este contexto, la inercia se interpreta como una manifestación observable de dicha estructura subyacente, en línea con las consideraciones introducidas por Einstein en su conferencia de 1920 sobre la naturaleza no vacía del espacio [11]. Esta manifestación se presenta como una resistencia al inicio del movimiento de la materia desde el reposo, así como una resistencia a su detención cuando ya se encuentra en movimiento. Dicha resistencia —percibida como presión— es indistinguible, desde el punto de vista del sistema físico, de la presión gravitatoria experimentada en entornos de alta densidad, como la superficie de una estrella de neutrones o en las cercanías de un agujero negro. En el límite de velocidad constante, esta presión adopta una forma estable y coherente, análoga a un solitón gravitacional, lo cual ofrece una nueva vía interpretativa sobre los mecanismos físicos que podrían subyacer al fenómeno de la inercia.</w:t>
-      </w:r>
-    </w:p>
-    <w:p>
-      <w:r>
-        <w:t xml:space="preserve">A partir de una serie de experimentos conceptuales comparativos, se muestra que la experiencia del tiempo depende siempre de referencias almacenadas (internas o externas), registros y observadores, y que en ausencia de estos no puede calcularse un tiempo. En consecuencia, los viajes en el tiempo y sus paradojas se disuelven al reconocer el carácter imaginario del tiempo, mientras que las paradojas imaginarias permanecen como construcciones mentales sin estatus físico.</w:t>
+        <w:t xml:space="preserve">§1 Introducción</w:t>
+      </w:r>
+    </w:p>
+    <w:p/>
+    <w:p>
+      <w:r>
+        <w:t xml:space="preserve">El tiempo es una de las ideas más familiares y, al mismo tiempo, más confusas de nuestra cultura. Se lo invoca para explicar el cambio, el envejecimiento, la causalidad, la historia, el sufrimiento humano e incluso el origen del universo. Sin embargo, cuanto más se lo examina, menos claro resulta qué es exactamente aquello a lo que llamamos “tiempo”.</w:t>
+      </w:r>
+    </w:p>
+    <w:p>
+      <w:r>
+        <w:t xml:space="preserve">En la vida cotidiana, el tiempo parece fluir. En el lenguaje, se fragmenta en pasados, presentes y futuros. En la física, se introduce como una variable fundamental. En la psicología, aparece ligado a la memoria y la anticipación. Y en la experiencia humana profunda —amor, dolor, contemplación— el tiempo parece acelerarse, ralentizarse o desaparecer por completo.</w:t>
+      </w:r>
+    </w:p>
+    <w:p>
+      <w:r>
+        <w:t xml:space="preserve">Esta multiplicidad de usos ha generado una superposición peligrosa: se ha asumido que todas estas formas de hablar del tiempo se refieren a una misma entidad real. Este trabajo parte de la hipótesis contraria: el tiempo no es una cosa única, y en muchos contextos no es una cosa en absoluto.</w:t>
+      </w:r>
+    </w:p>
+    <w:p>
+      <w:r>
+        <w:t xml:space="preserve">Dos interpretaciones independientes, pero históricamente entrelazados, han sostenido esta confusión.</w:t>
+      </w:r>
+    </w:p>
+    <w:p>
+      <w:r>
+        <w:t xml:space="preserve">La primera es una interpretación emocional y cognitiva. Cuando una experiencia ocurre, no queda almacenada en una sola neurona: se inscribe como un patrón de rutas y pesos sinápticos en redes que se refuerzan con el uso. Es una memoria por caminos, como una huella en la nieve que se vuelve más profunda cuanto más se transita; no un archivo aislado, sino una ruta preferente. Al recordar, la mente no accede a un registro neutro del pasado, sino que reactiva esos mismos circuitos. El resultado no es el evento original, pero sí una percepción de intensidad similar a la que creó ese patrón.</w:t>
+      </w:r>
+    </w:p>
+    <w:p>
+      <w:r>
+        <w:t xml:space="preserve">Toda recuperación de memoria ocurre en el presente. No hay un acceso al pasado como lugar: hay una reactivación actual de un patrón. Lo recordado siempre aparece como un fenómeno presente, aunque su contenido haga referencia a un episodio anterior.</w:t>
+      </w:r>
+    </w:p>
+    <w:p>
+      <w:r>
+        <w:t xml:space="preserve">Este modo de funcionamiento no es reciente: acompaña la historia biológica desde la aparición de los primeros sistemas con memoria. Desde la primera célula que registró una diferencia útil en su entorno, la vida ha evolucionado mediante la acumulación y refuerzo de patrones. En ese sentido, el tiempo vivido es una construcción histórica de la memoria biológica en continuo desarrollo.</w:t>
+      </w:r>
+    </w:p>
+    <w:p>
+      <w:r>
+        <w:t xml:space="preserve">Aquí aparece el primer riesgo: sin entrenamiento, es fácil confundir un recuerdo con la experiencia que lo originó. El recuerdo no es real en el sentido físico del evento; la experiencia que lo creó sí lo fue. Esta distinción es sutil y suele perderse, pero es clave para comprender por qué el tiempo parece existir como entidad externa.</w:t>
+      </w:r>
+    </w:p>
+    <w:p>
+      <w:r>
+        <w:t xml:space="preserve">La segunda es una interpretación en la física. A partir de observaciones correctas sobre la desincronización entre relojes bajo distintas condiciones de gravedad o velocidad, se ha postulado que el tiempo mismo se dilata o se curva. Esta interpretación ha sido extraordinariamente influyente, pero no es la única posible. En este trabajo se explora una alternativa en la que los fenómenos observados se explican sin atribuir existencia física al tiempo, interpretándolos como variaciones en la velocidad de los procesos debidas a restricciones dinámicas del medio.</w:t>
+      </w:r>
+    </w:p>
+    <w:p>
+      <w:r>
+        <w:t xml:space="preserve">Esta interpretación física está inevitablemente influida por la percepción formada en la memoria y la imaginación. La cultura reutiliza experiencias acumuladas durante millones de años de evolución para construir teorías sobre el tiempo; ahí se conecta la emoción con la relatividad general, no por mística sino por herencia cognitiva.</w:t>
+      </w:r>
+    </w:p>
+    <w:p>
+      <w:r>
+        <w:t xml:space="preserve">El objetivo de este texto no es negar los datos empíricos ni las teorías que los describen con éxito, sino reexaminar qué estamos realmente midiendo y qué estamos asumiendo de más. Se propone que el tiempo no actúa como causa de los procesos, sino como una herramienta comparativa creada por la mente y formalizada por el lenguaje y la matemática.</w:t>
+      </w:r>
+    </w:p>
+    <w:p>
+      <w:r>
+        <w:t xml:space="preserve">Desde este marco, conceptos como “viaje en el tiempo”, “curvatura del espacio-tiempo” o incluso “paso del tiempo” adquieren un nuevo estatus: no como realidades físicas profundas, sino como metáforas útiles que se vuelven problemáticas cuando se toman literalmente.</w:t>
+      </w:r>
+    </w:p>
+    <w:p>
+      <w:r>
+        <w:t xml:space="preserve">El recorrido que sigue este trabajo avanza desde la experiencia mental y emocional, pasa por el análisis físico y lingüístico, y culmina en un conjunto de predicciones falsables. El hilo conductor es simple: cuando se eliminan las confusiones, el tiempo deja de ser un misterio y ocupa su lugar correcto como cálculo, no como entidad.</w:t>
       </w:r>
     </w:p>
     <w:p/>
@@ -48,73 +264,145 @@
         <w:pStyle w:val="Heading1"/>
       </w:pPr>
       <w:r>
-        <w:t xml:space="preserve">§1 Introducción</w:t>
-      </w:r>
-    </w:p>
-    <w:p/>
-    <w:p>
-      <w:r>
-        <w:t xml:space="preserve">El tiempo es una de las ideas más familiares y, al mismo tiempo, más confusas de nuestra cultura. Se lo invoca para explicar el cambio, el envejecimiento, la causalidad, la historia, el sufrimiento humano e incluso el origen del universo. Sin embargo, cuanto más se lo examina, menos claro resulta qué es exactamente aquello a lo que llamamos “tiempo”.</w:t>
-      </w:r>
-    </w:p>
-    <w:p>
-      <w:r>
-        <w:t xml:space="preserve">En la vida cotidiana, el tiempo parece fluir. En el lenguaje, se fragmenta en pasados, presentes y futuros. En la física, se introduce como una variable fundamental. En la psicología, aparece ligado a la memoria y la anticipación. Y en la experiencia humana profunda —amor, dolor, contemplación— el tiempo parece acelerarse, ralentizarse o desaparecer por completo.</w:t>
-      </w:r>
-    </w:p>
-    <w:p>
-      <w:r>
-        <w:t xml:space="preserve">Esta multiplicidad de usos ha generado una superposición peligrosa: se ha asumido que todas estas formas de hablar del tiempo se refieren a una misma entidad real. Este trabajo parte de la hipótesis contraria: el tiempo no es una cosa única, y en muchos contextos no es una cosa en absoluto.</w:t>
-      </w:r>
-    </w:p>
-    <w:p>
-      <w:r>
-        <w:t xml:space="preserve">Dos interpretaciones independientes, pero históricamente entrelazados, han sostenido esta confusión.</w:t>
-      </w:r>
-    </w:p>
-    <w:p>
-      <w:r>
-        <w:t xml:space="preserve">La primera es una interpretación emocional y cognitiva. Cuando una experiencia ocurre, no queda almacenada en una sola neurona: se inscribe como un patrón de rutas y pesos sinápticos en redes que se refuerzan con el uso. Es una memoria por caminos, como una huella en la nieve que se vuelve más profunda cuanto más se transita; no un archivo aislado, sino una ruta preferente. Al recordar, la mente no accede a un registro neutro del pasado, sino que reactiva esos mismos circuitos. El resultado no es el evento original, pero sí una percepción de intensidad similar a la que creó ese patrón.</w:t>
-      </w:r>
-    </w:p>
-    <w:p>
-      <w:r>
-        <w:t xml:space="preserve">Toda recuperación de memoria ocurre en el presente. No hay un acceso al pasado como lugar: hay una reactivación actual de un patrón. Lo recordado siempre aparece como un fenómeno presente, aunque su contenido haga referencia a un episodio anterior.</w:t>
-      </w:r>
-    </w:p>
-    <w:p>
-      <w:r>
-        <w:t xml:space="preserve">Este modo de funcionamiento no es reciente: acompaña la historia biológica desde la aparición de los primeros sistemas con memoria. Desde la primera célula que registró una diferencia útil en su entorno, la vida ha evolucionado mediante la acumulación y refuerzo de patrones. En ese sentido, el tiempo vivido es una construcción histórica de la memoria biológica en continuo desarrollo.</w:t>
-      </w:r>
-    </w:p>
-    <w:p>
-      <w:r>
-        <w:t xml:space="preserve">Aquí aparece el primer riesgo: sin entrenamiento, es fácil confundir un recuerdo con la experiencia que lo originó. El recuerdo no es real en el sentido físico del evento; la experiencia que lo creó sí lo fue. Esta distinción es sutil y suele perderse, pero es clave para comprender por qué el tiempo parece existir como entidad externa.</w:t>
-      </w:r>
-    </w:p>
-    <w:p>
-      <w:r>
-        <w:t xml:space="preserve">La segunda es una interpretación en la física. A partir de observaciones correctas sobre la desincronización entre relojes bajo distintas condiciones de gravedad o velocidad, se ha postulado que el tiempo mismo se dilata o se curva. Esta interpretación ha sido extraordinariamente influyente, pero no es la única posible. En este trabajo se explora una alternativa en la que los fenómenos observados se explican sin atribuir existencia física al tiempo, interpretándolos como variaciones en la velocidad de los procesos debidas a restricciones dinámicas del medio.</w:t>
-      </w:r>
-    </w:p>
-    <w:p>
-      <w:r>
-        <w:t xml:space="preserve">Esta interpretación física está inevitablemente influida por la percepción formada en la memoria y la imaginación. La cultura reutiliza experiencias acumuladas durante millones de años de evolución para construir teorías sobre el tiempo; ahí se conecta la emoción con la relatividad general, no por mística sino por herencia cognitiva.</w:t>
-      </w:r>
-    </w:p>
-    <w:p>
-      <w:r>
-        <w:t xml:space="preserve">El objetivo de este texto no es negar los datos empíricos ni las teorías que los describen con éxito, sino reexaminar qué estamos realmente midiendo y qué estamos asumiendo de más. Se propone que el tiempo no actúa como causa de los procesos, sino como una herramienta comparativa creada por la mente y formalizada por el lenguaje y la matemática.</w:t>
-      </w:r>
-    </w:p>
-    <w:p>
-      <w:r>
-        <w:t xml:space="preserve">Desde este marco, conceptos como “viaje en el tiempo”, “curvatura del espacio-tiempo” o incluso “paso del tiempo” adquieren un nuevo estatus: no como realidades físicas profundas, sino como metáforas útiles que se vuelven problemáticas cuando se toman literalmente.</w:t>
-      </w:r>
-    </w:p>
-    <w:p>
-      <w:r>
-        <w:t xml:space="preserve">El recorrido que sigue este trabajo avanza desde la experiencia mental y emocional, pasa por el análisis físico y lingüístico, y culmina en un conjunto de predicciones falsables. El hilo conductor es simple: cuando se eliminan las confusiones, el tiempo deja de ser un misterio y ocupa su lugar correcto como cálculo, no como entidad.</w:t>
+        <w:t xml:space="preserve">§2 Las dos causas de la ilusión del tiempo</w:t>
+      </w:r>
+    </w:p>
+    <w:p/>
+    <w:p>
+      <w:r>
+        <w:t xml:space="preserve">La percepción humana del tiempo no surge de una única fuente. Surge de la superposición de dos interpretaciones dominantes distintos, independientes entre sí, que terminan reforzándose mutuamente. Uno es de origen emocional–biológico. El otro es de origen teórico–científico. Ambos producen la misma ilusión: que el tiempo es algo real, externo y autónomo. Ninguno de los dos lo es.</w:t>
+      </w:r>
+    </w:p>
+    <w:p>
+      <w:r>
+        <w:t xml:space="preserve">Esto vale tanto para experiencias placenteras como dolorosas: el contenido puede variar, pero el mecanismo es el mismo. La emoción evocada es real en el presente, aunque su origen sea un recuerdo.</w:t>
+      </w:r>
+    </w:p>
+    <w:p>
+      <w:r>
+        <w:t xml:space="preserve">Este diagnóstico no es nuevo. Uno de los registros culturales más antiguos y persistentes aparece en tradiciones orientales —como el budismo y corrientes afines— que identifican el vivencia como un engaño de la memoria y de la proyección. No se trata de una ocurrencia contemporánea, sino de una intuición histórica: la cultura ha reconocido desde hace siglos que la mente confunde recuerdo con presencia. Esa antigüedad fortalece la tesis al mostrar que el problema no es solo técnico, sino también antropológico.</w:t>
+      </w:r>
+    </w:p>
+    <w:p/>
+    <w:p>
+      <w:pPr/>
+      <w:r>
+        <w:t xml:space="preserve">La causa emocional: la memoria vivida como presente</w:t>
+      </w:r>
+    </w:p>
+    <w:p>
+      <w:r>
+        <w:t xml:space="preserve">La mente humana no recuerda como un archivo pasivo. Cuando recuerda, reactiva. Las mismas redes neuronales que participaron en la experiencia original se vuelven a encender. Desde el punto de vista biológico, recordar no es “mirar el pasado”: es volver a vivirlo en tiempo real.</w:t>
+      </w:r>
+    </w:p>
+    <w:p>
+      <w:r>
+        <w:t xml:space="preserve">Este mecanismo tiene una razón evolutiva clara. La mente no puede procesar todo simultáneamente y necesita registrar estímulos para evaluar peligro o placer. El recuerdo sirve para anticipar, para proteger, para evitar repetir daños. Pero el mecanismo tiene un efecto colateral profundo: al reactivar la experiencia, la mente confunde memoria con realidad.</w:t>
+      </w:r>
+    </w:p>
+    <w:p>
+      <w:r>
+        <w:t xml:space="preserve">El resultado es conocido desde hace milenios por tradiciones contemplativas y filosóficas: el vivencia no ocurre en el presente. O bien es un recuerdo que se revive, o bien es una proyección que aún no existe. En ambos casos, la mente sufre por algo que no está ocurriendo.</w:t>
+      </w:r>
+    </w:p>
+    <w:p>
+      <w:r>
+        <w:t xml:space="preserve">Las tradiciones budistas, védicas y otras corrientes de estudio de la mente llegaron a esta misma conclusión hace más de 2.500 años, aunque usando otro lenguaje: el vivencia no es real porque no está sucediendo ahora. Desde el marco de este trabajo, esa afirmación puede leerse de otra forma equivalente: el vivencia depende de una ilusión temporal, y esa ilusión depende de la memoria.</w:t>
+      </w:r>
+    </w:p>
+    <w:p>
+      <w:r>
+        <w:t xml:space="preserve">Cuando la mente entra en estados de seguridad profunda —amor, absorción, meditación, presencia plena— el radar mental se detiene. La comparación cesa. El tiempo desaparece. No porque “se detenga”, sino porque deja de calcularse.</w:t>
+      </w:r>
+    </w:p>
+    <w:p/>
+    <w:p>
+      <w:pPr/>
+      <w:r>
+        <w:t xml:space="preserve">La causa teórica: el interpretación dominante de atribución en la relatividad</w:t>
+      </w:r>
+    </w:p>
+    <w:p>
+      <w:r>
+        <w:t xml:space="preserve">Existe una segunda fuente de la ilusión del tiempo, completamente distinta en origen pero sorprendentemente similar en efecto. Proviene de la interpretación dominante de la relatividad general.</w:t>
+      </w:r>
+    </w:p>
+    <w:p>
+      <w:r>
+        <w:t xml:space="preserve">La relatividad describe correctamente que relojes bajo distintas condiciones —gravedad intensa o velocidades extremas— se desincronizan. Sin embargo, da un paso conceptual adicional: atribuye ese fenómeno a una curvatura del tiempo como entidad física.</w:t>
+      </w:r>
+    </w:p>
+    <w:p>
+      <w:r>
+        <w:t xml:space="preserve">Desde la perspectiva desarrollada en este trabajo, ese paso no es necesario ni correcto.</w:t>
+      </w:r>
+    </w:p>
+    <w:p>
+      <w:r>
+        <w:t xml:space="preserve">Lo que realmente ocurre cerca de grandes masas o a altas velocidades no es una modificación del tiempo, sino una ralentización de procesos físicos reales: propagación de ondas, transiciones energéticas, reacciones químicas, ritmos biológicos. Todo se vuelve más lento porque el sistema opera bajo mayor presión y mayores restricciones dinámicas.</w:t>
+      </w:r>
+    </w:p>
+    <w:p>
+      <w:r>
+        <w:t xml:space="preserve">El tiempo aparece solo después, como un cálculo comparativo entre sistemas. No es causa, es resultado. Culpar al tiempo de estos efectos es equivalente a culpar a la regla del arquitecto por un interpretación dominante estructural. El tiempo no actúa. Solo mide.</w:t>
+      </w:r>
+    </w:p>
+    <w:p>
+      <w:r>
+        <w:t xml:space="preserve">Este interpretación dominante teórico refuerza el interpretación dominante emocional. Si la ciencia afirma que el tiempo se curva, se dilata o se estira, la mente encuentra una justificación externa para una ilusión que ya produce internamente.</w:t>
+      </w:r>
+    </w:p>
+    <w:p/>
+    <w:p>
+      <w:pPr/>
+      <w:r>
+        <w:t xml:space="preserve">El punto de unión: atribuir realidad a un cálculo</w:t>
+      </w:r>
+    </w:p>
+    <w:p>
+      <w:r>
+        <w:t xml:space="preserve">Ambos interpretaciones dominantes comparten la misma raíz: atribuir realidad ontológica a un resultado del cálculo.</w:t>
+      </w:r>
+    </w:p>
+    <w:p>
+      <w:r>
+        <w:t xml:space="preserve">– La mente atribuye realidad al recuerdo porque lo vive.</w:t>
+      </w:r>
+    </w:p>
+    <w:p>
+      <w:r>
+        <w:t xml:space="preserve">– La física atribuye realidad al tiempo porque lo mide.</w:t>
+      </w:r>
+    </w:p>
+    <w:p>
+      <w:r>
+        <w:t xml:space="preserve">Pero ni el recuerdo es el pasado, ni el tiempo es una entidad física. Ambos son productos secundarios de sistemas que comparan estados.</w:t>
+      </w:r>
+    </w:p>
+    <w:p>
+      <w:r>
+        <w:t xml:space="preserve">Sin memoria no hay tiempo. Sin comparación no hay tiempo. Sin un segundo reloj, no hay dilatación. Incluso en relatividad, el llamado “viaje al futuro” solo existe cuando alguien queda atrás para comparar.</w:t>
+      </w:r>
+    </w:p>
+    <w:p>
+      <w:r>
+        <w:t xml:space="preserve">El universo no viaja en el tiempo. Los sistemas solo cambian de velocidad.</w:t>
+      </w:r>
+    </w:p>
+    <w:p/>
+    <w:p>
+      <w:r>
+        <w:t xml:space="preserve">– El fin de la curvatura del espacio-tiempo</w:t>
+      </w:r>
+    </w:p>
+    <w:p>
+      <w:r>
+        <w:t xml:space="preserve">– El tiempo como derivada, no como dimensión</w:t>
+      </w:r>
+    </w:p>
+    <w:p>
+      <w:r>
+        <w:t xml:space="preserve">– La reconstrucción del pasado versus el “viaje”</w:t>
       </w:r>
     </w:p>
     <w:p/>
@@ -125,155 +413,6 @@
         <w:pStyle w:val="Heading1"/>
       </w:pPr>
       <w:r>
-        <w:t xml:space="preserve">§2 Las dos causas de la ilusión del tiempo</w:t>
-      </w:r>
-    </w:p>
-    <w:p/>
-    <w:p>
-      <w:r>
-        <w:t xml:space="preserve">La percepción humana del tiempo no surge de una única fuente. Surge de la superposición de dos interpretaciones dominantes distintos, independientes entre sí, que terminan reforzándose mutuamente. Uno es de origen emocional–biológico. El otro es de origen teórico–científico. Ambos producen la misma ilusión: que el tiempo es algo real, externo y autónomo. Ninguno de los dos lo es.</w:t>
-      </w:r>
-    </w:p>
-    <w:p>
-      <w:r>
-        <w:t xml:space="preserve">Esto vale tanto para experiencias placenteras como dolorosas: el contenido puede variar, pero el mecanismo es el mismo. La emoción evocada es real en el presente, aunque su origen sea un recuerdo.</w:t>
-      </w:r>
-    </w:p>
-    <w:p>
-      <w:r>
-        <w:t xml:space="preserve">Este diagnóstico no es nuevo. Uno de los registros culturales más antiguos y persistentes aparece en tradiciones orientales —como el budismo y corrientes afines— que identifican el vivencia como un engaño de la memoria y de la proyección. No se trata de una ocurrencia contemporánea, sino de una intuición histórica: la cultura ha reconocido desde hace siglos que la mente confunde recuerdo con presencia. Esa antigüedad fortalece la tesis al mostrar que el problema no es solo técnico, sino también antropológico.</w:t>
-      </w:r>
-    </w:p>
-    <w:p/>
-    <w:p>
-      <w:pPr/>
-      <w:r>
-        <w:t xml:space="preserve">La causa emocional: la memoria vivida como presente</w:t>
-      </w:r>
-    </w:p>
-    <w:p>
-      <w:r>
-        <w:t xml:space="preserve">La mente humana no recuerda como un archivo pasivo. Cuando recuerda, reactiva. Las mismas redes neuronales que participaron en la experiencia original se vuelven a encender. Desde el punto de vista biológico, recordar no es “mirar el pasado”: es volver a vivirlo en tiempo real.</w:t>
-      </w:r>
-    </w:p>
-    <w:p>
-      <w:r>
-        <w:t xml:space="preserve">Este mecanismo tiene una razón evolutiva clara. La mente no puede procesar todo simultáneamente y necesita registrar estímulos para evaluar peligro o placer. El recuerdo sirve para anticipar, para proteger, para evitar repetir daños. Pero el mecanismo tiene un efecto colateral profundo: al reactivar la experiencia, la mente confunde memoria con realidad.</w:t>
-      </w:r>
-    </w:p>
-    <w:p>
-      <w:r>
-        <w:t xml:space="preserve">El resultado es conocido desde hace milenios por tradiciones contemplativas y filosóficas: el vivencia no ocurre en el presente. O bien es un recuerdo que se revive, o bien es una proyección que aún no existe. En ambos casos, la mente sufre por algo que no está ocurriendo.</w:t>
-      </w:r>
-    </w:p>
-    <w:p>
-      <w:r>
-        <w:t xml:space="preserve">Las tradiciones budistas, védicas y otras corrientes de estudio de la mente llegaron a esta misma conclusión hace más de 2.500 años, aunque usando otro lenguaje: el vivencia no es real porque no está sucediendo ahora. Desde el marco de este trabajo, esa afirmación puede leerse de otra forma equivalente: el vivencia depende de una ilusión temporal, y esa ilusión depende de la memoria.</w:t>
-      </w:r>
-    </w:p>
-    <w:p>
-      <w:r>
-        <w:t xml:space="preserve">Cuando la mente entra en estados de seguridad profunda —amor, absorción, meditación, presencia plena— el radar mental se detiene. La comparación cesa. El tiempo desaparece. No porque “se detenga”, sino porque deja de calcularse.</w:t>
-      </w:r>
-    </w:p>
-    <w:p/>
-    <w:p>
-      <w:pPr/>
-      <w:r>
-        <w:t xml:space="preserve">La causa teórica: el interpretación dominante de atribución en la relatividad</w:t>
-      </w:r>
-    </w:p>
-    <w:p>
-      <w:r>
-        <w:t xml:space="preserve">Existe una segunda fuente de la ilusión del tiempo, completamente distinta en origen pero sorprendentemente similar en efecto. Proviene de la interpretación dominante de la relatividad general.</w:t>
-      </w:r>
-    </w:p>
-    <w:p>
-      <w:r>
-        <w:t xml:space="preserve">La relatividad describe correctamente que relojes bajo distintas condiciones —gravedad intensa o velocidades extremas— se desincronizan. Sin embargo, da un paso conceptual adicional: atribuye ese fenómeno a una curvatura del tiempo como entidad física.</w:t>
-      </w:r>
-    </w:p>
-    <w:p>
-      <w:r>
-        <w:t xml:space="preserve">Desde la perspectiva desarrollada en este trabajo, ese paso no es necesario ni correcto.</w:t>
-      </w:r>
-    </w:p>
-    <w:p>
-      <w:r>
-        <w:t xml:space="preserve">Lo que realmente ocurre cerca de grandes masas o a altas velocidades no es una modificación del tiempo, sino una ralentización de procesos físicos reales: propagación de ondas, transiciones energéticas, reacciones químicas, ritmos biológicos. Todo se vuelve más lento porque el sistema opera bajo mayor presión y mayores restricciones dinámicas.</w:t>
-      </w:r>
-    </w:p>
-    <w:p>
-      <w:r>
-        <w:t xml:space="preserve">El tiempo aparece solo después, como un cálculo comparativo entre sistemas. No es causa, es resultado. Culpar al tiempo de estos efectos es equivalente a culpar a la regla del arquitecto por un interpretación dominante estructural. El tiempo no actúa. Solo mide.</w:t>
-      </w:r>
-    </w:p>
-    <w:p>
-      <w:r>
-        <w:t xml:space="preserve">Este interpretación dominante teórico refuerza el interpretación dominante emocional. Si la ciencia afirma que el tiempo se curva, se dilata o se estira, la mente encuentra una justificación externa para una ilusión que ya produce internamente.</w:t>
-      </w:r>
-    </w:p>
-    <w:p/>
-    <w:p>
-      <w:pPr/>
-      <w:r>
-        <w:t xml:space="preserve">El punto de unión: atribuir realidad a un cálculo</w:t>
-      </w:r>
-    </w:p>
-    <w:p>
-      <w:r>
-        <w:t xml:space="preserve">Ambos interpretaciones dominantes comparten la misma raíz: atribuir realidad ontológica a un resultado del cálculo.</w:t>
-      </w:r>
-    </w:p>
-    <w:p>
-      <w:r>
-        <w:t xml:space="preserve">– La mente atribuye realidad al recuerdo porque lo vive.</w:t>
-      </w:r>
-    </w:p>
-    <w:p>
-      <w:r>
-        <w:t xml:space="preserve">– La física atribuye realidad al tiempo porque lo mide.</w:t>
-      </w:r>
-    </w:p>
-    <w:p>
-      <w:r>
-        <w:t xml:space="preserve">Pero ni el recuerdo es el pasado, ni el tiempo es una entidad física. Ambos son productos secundarios de sistemas que comparan estados.</w:t>
-      </w:r>
-    </w:p>
-    <w:p>
-      <w:r>
-        <w:t xml:space="preserve">Sin memoria no hay tiempo. Sin comparación no hay tiempo. Sin un segundo reloj, no hay dilatación. Incluso en relatividad, el llamado “viaje al futuro” solo existe cuando alguien queda atrás para comparar.</w:t>
-      </w:r>
-    </w:p>
-    <w:p>
-      <w:r>
-        <w:t xml:space="preserve">El universo no viaja en el tiempo. Los sistemas solo cambian de velocidad.</w:t>
-      </w:r>
-    </w:p>
-    <w:p/>
-    <w:p>
-      <w:r>
-        <w:t xml:space="preserve">– El fin de la curvatura del espacio-tiempo</w:t>
-      </w:r>
-    </w:p>
-    <w:p>
-      <w:r>
-        <w:t xml:space="preserve">– El tiempo como derivada, no como dimensión</w:t>
-      </w:r>
-    </w:p>
-    <w:p>
-      <w:r>
-        <w:t xml:space="preserve">– La reconstrucción del pasado versus el “viaje”</w:t>
-      </w:r>
-    </w:p>
-    <w:p/>
-    <w:p/>
-    <w:p/>
-    <w:p>
-      <w:pPr>
-        <w:pStyle w:val="Heading1"/>
-      </w:pPr>
-      <w:r>
         <w:t xml:space="preserve">§3 La componente emocional del tiempo</w:t>
       </w:r>
     </w:p>
@@ -340,12 +479,12 @@
     </w:p>
     <w:p>
       <w:r>
-        <w:t xml:space="preserve">El sistema cognitivo no recorre la experiencia en un círculo plano, sino en una trayectoria helicoidal en forma de embudo de prioridades. En la boca ancha del embudo quedan los estímulos críticos (supervivencia, amenaza, urgencia); hacia abajo disminuye la prioridad: contextos secundarios, recuerdos lejanos y proyecciones débiles.</w:t>
-      </w:r>
-    </w:p>
-    <w:p>
-      <w:r>
-        <w:t xml:space="preserve">Cuando la presión emocional aumenta, el barrido no completa toda la hélice: vuelve antes a los niveles altos. Esto genera la sensación de que el tiempo “se estira”, no porque exista más tiempo, sino porque hay más retornos al mismo conjunto de prioridades.</w:t>
+        <w:t xml:space="preserve">El sistema cognitivo no recorre la experiencia en un círculo plano, sino en una trayectoria helicoidal invertida, como un tornado o una pirámide con la punta arriba. En esa punta superior se concentra la prioridad máxima (supervivencia, amenaza, urgencia); hacia abajo, en la base más ancha, se distribuyen prioridades menores: contextos secundarios, recuerdos lejanos y proyecciones débiles.</w:t>
+      </w:r>
+    </w:p>
+    <w:p>
+      <w:r>
+        <w:t xml:space="preserve">Cuando la presión emocional aumenta, el barrido queda fijado en la punta superior y retorna una y otra vez al mismo nodo crítico. Esto genera la sensación de cámara lenta: no porque exista más tiempo, sino porque hay más retornos al mismo conjunto de prioridades.</w:t>
       </w:r>
     </w:p>
     <w:p>

</xml_diff>